<commit_message>
revisi: garis besar exploratory vs explanatory
</commit_message>
<xml_diff>
--- a/Penduduk dan emisi gas rumah kaca dunia.docx
+++ b/Penduduk dan emisi gas rumah kaca dunia.docx
@@ -41,77 +41,15 @@
         <w:ind w:left="360"/>
       </w:pPr>
       <w:r>
-        <w:t>Intro</w:t>
-      </w:r>
-    </w:p>
-    <w:p>
-      <w:pPr>
-        <w:ind w:left="360"/>
-      </w:pPr>
-      <w:r>
-        <w:t>Penduduk</w:t>
-      </w:r>
-      <w:r>
-        <w:t xml:space="preserve"> di dunia terus mengalami pertumbuhan secara linear sejak tahun 1960 sampai tahun 2020. Pada tahun 2020, total </w:t>
-      </w:r>
-      <w:r>
-        <w:t>penduduk</w:t>
-      </w:r>
-      <w:r>
-        <w:t xml:space="preserve"> di dunia mencapai 7,7 milyar. </w:t>
-      </w:r>
-      <w:r>
-        <w:t>Namun, d</w:t>
-      </w:r>
-      <w:r>
-        <w:t>ilansir dari dw.com, bahwa l</w:t>
-      </w:r>
-      <w:r>
-        <w:t xml:space="preserve">aporan terbaru PBB menunjuk pada pertumbuhan penduduk sebagai salah satu sumber utama peningkatan </w:t>
-      </w:r>
-      <w:r>
-        <w:t>emisi</w:t>
-      </w:r>
-      <w:r>
-        <w:t xml:space="preserve"> gas ruma</w:t>
-      </w:r>
-      <w:r>
-        <w:t>h</w:t>
-      </w:r>
-      <w:r>
-        <w:t xml:space="preserve"> kaca</w:t>
-      </w:r>
-      <w:hyperlink r:id="rId6" w:history="1"/>
-      <w:r>
-        <w:t xml:space="preserve"> dan </w:t>
-      </w:r>
-      <w:r>
-        <w:t>perusakan ekologi</w:t>
-      </w:r>
-      <w:hyperlink r:id="rId7" w:history="1"/>
-      <w:r>
-        <w:t>.</w:t>
-      </w:r>
-      <w:r>
-        <w:t xml:space="preserve"> Lantas bagaimana gambaran </w:t>
-      </w:r>
-      <w:r>
-        <w:t>penduduk</w:t>
-      </w:r>
-      <w:r>
-        <w:t xml:space="preserve"> di dunia</w:t>
-      </w:r>
-      <w:r>
-        <w:t xml:space="preserve"> dan </w:t>
-      </w:r>
-      <w:r>
-        <w:t>h</w:t>
-      </w:r>
-      <w:r>
-        <w:t xml:space="preserve">ubungannya dengan emisi gas rumah kaca ? </w:t>
-      </w:r>
-      <w:r>
-        <w:t>Kita akan</w:t>
+        <w:t>Pertama, k</w:t>
+      </w:r>
+      <w:bookmarkStart w:id="0" w:name="_GoBack"/>
+      <w:bookmarkEnd w:id="0"/>
+      <w:r>
+        <w:t>ita akan</w:t>
+      </w:r>
+      <w:r>
+        <w:t xml:space="preserve"> membagi</w:t>
       </w:r>
       <w:r>
         <w:t xml:space="preserve"> </w:t>
@@ -123,7 +61,7 @@
         <w:t>exploratory analysis &amp; explanatory analysis</w:t>
       </w:r>
       <w:r>
-        <w:t>:</w:t>
+        <w:t>. Jika pembaca ingin langsung tau temuan menariknya bisa langsung menuju ke Explanatory analysis.</w:t>
       </w:r>
     </w:p>
     <w:p>
@@ -178,37 +116,14 @@
     </w:p>
     <w:p>
       <w:pPr>
-        <w:ind w:left="360"/>
-      </w:pPr>
-      <w:r>
-        <w:t>Explanatory analysis:</w:t>
-      </w:r>
-    </w:p>
-    <w:p>
-      <w:pPr>
         <w:pStyle w:val="ListParagraph"/>
         <w:numPr>
           <w:ilvl w:val="0"/>
-          <w:numId w:val="2"/>
+          <w:numId w:val="1"/>
         </w:numPr>
       </w:pPr>
       <w:r>
-        <w:t xml:space="preserve">Apa saja </w:t>
-      </w:r>
-      <w:r>
-        <w:t>fak</w:t>
-      </w:r>
-      <w:r>
-        <w:t>tor-faktor yang memiliki keterkaitan dengan</w:t>
-      </w:r>
-      <w:r>
-        <w:t xml:space="preserve"> </w:t>
-      </w:r>
-      <w:r>
-        <w:t>penduduk</w:t>
-      </w:r>
-      <w:r>
-        <w:t>?</w:t>
+        <w:t>Apa saja faktor-faktor yang memiliki keterkaitan dengan penduduk?</w:t>
       </w:r>
     </w:p>
     <w:p>
@@ -216,20 +131,11 @@
         <w:pStyle w:val="ListParagraph"/>
         <w:numPr>
           <w:ilvl w:val="0"/>
-          <w:numId w:val="2"/>
+          <w:numId w:val="1"/>
         </w:numPr>
       </w:pPr>
       <w:r>
-        <w:t xml:space="preserve">Bagaimana hubungan </w:t>
-      </w:r>
-      <w:r>
-        <w:t xml:space="preserve">total </w:t>
-      </w:r>
-      <w:r>
-        <w:t>penduduk</w:t>
-      </w:r>
-      <w:r>
-        <w:t xml:space="preserve"> dengan emisi gas rumah kaca?</w:t>
+        <w:t>Bagaimana hubungan total penduduk dengan emisi gas rumah kaca?</w:t>
       </w:r>
     </w:p>
     <w:p>
@@ -237,15 +143,41 @@
         <w:ind w:left="360"/>
       </w:pPr>
       <w:r>
-        <w:t xml:space="preserve"> </w:t>
-      </w:r>
-    </w:p>
-    <w:p>
-      <w:r>
-        <w:t>Exploratory analysis :</w:t>
-      </w:r>
-      <w:r>
-        <w:t xml:space="preserve"> 1. </w:t>
+        <w:t>Explanatory analysis:</w:t>
+      </w:r>
+    </w:p>
+    <w:p>
+      <w:pPr>
+        <w:pStyle w:val="ListParagraph"/>
+        <w:numPr>
+          <w:ilvl w:val="0"/>
+          <w:numId w:val="3"/>
+        </w:numPr>
+      </w:pPr>
+      <w:r>
+        <w:t>Untuk siapa analisis ini ditujukan?</w:t>
+      </w:r>
+    </w:p>
+    <w:p>
+      <w:pPr>
+        <w:pStyle w:val="ListParagraph"/>
+        <w:numPr>
+          <w:ilvl w:val="0"/>
+          <w:numId w:val="3"/>
+        </w:numPr>
+      </w:pPr>
+      <w:r>
+        <w:t>Temuan menarik apa yang bisa disampaikan ?</w:t>
+      </w:r>
+    </w:p>
+    <w:p>
+      <w:pPr>
+        <w:ind w:left="360"/>
+      </w:pPr>
+    </w:p>
+    <w:p>
+      <w:r>
+        <w:t xml:space="preserve">Exploratory analysis : 1. </w:t>
       </w:r>
       <w:r>
         <w:t>Bagaimana pengolahan data dilakukan?</w:t>
@@ -261,15 +193,10 @@
       <w:r>
         <w:t>. Sementara rincian chart yang digunakan adalah blabla. Analisis ini menggunakan Tableau sebagai alat utama.</w:t>
       </w:r>
-      <w:bookmarkStart w:id="0" w:name="_GoBack"/>
-      <w:bookmarkEnd w:id="0"/>
-    </w:p>
-    <w:p>
-      <w:r>
-        <w:t xml:space="preserve">Exploratory analysis </w:t>
-      </w:r>
-      <w:r>
-        <w:t xml:space="preserve">: 2. </w:t>
+    </w:p>
+    <w:p>
+      <w:r>
+        <w:t xml:space="preserve">Exploratory analysis : 2. </w:t>
       </w:r>
       <w:r>
         <w:t xml:space="preserve">Bagaimana kondisi </w:t>
@@ -291,7 +218,6 @@
         <w:rPr>
           <w:noProof/>
         </w:rPr>
-        <w:lastRenderedPageBreak/>
         <w:drawing>
           <wp:inline distT="0" distB="0" distL="0" distR="0" wp14:anchorId="38E52AAE" wp14:editId="4AA32130">
             <wp:extent cx="3923754" cy="482600"/>
@@ -310,7 +236,7 @@
                     </pic:cNvPicPr>
                   </pic:nvPicPr>
                   <pic:blipFill rotWithShape="1">
-                    <a:blip r:embed="rId8">
+                    <a:blip r:embed="rId6">
                       <a:extLst>
                         <a:ext uri="{28A0092B-C50C-407E-A947-70E740481C1C}">
                           <a14:useLocalDpi xmlns:a14="http://schemas.microsoft.com/office/drawing/2010/main" val="0"/>
@@ -347,6 +273,7 @@
     </w:p>
     <w:p>
       <w:r>
+        <w:lastRenderedPageBreak/>
         <w:t xml:space="preserve">Secara proporsi, </w:t>
       </w:r>
       <w:r>
@@ -363,6 +290,11 @@
       </w:r>
       <w:r>
         <w:t>.</w:t>
+      </w:r>
+    </w:p>
+    <w:p>
+      <w:r>
+        <w:t>Secara pertumbuhan penduduk per-tahun dapat dilihat sebgai berikut:</w:t>
       </w:r>
     </w:p>
     <w:p>
@@ -386,7 +318,7 @@
                     <pic:cNvPicPr/>
                   </pic:nvPicPr>
                   <pic:blipFill>
-                    <a:blip r:embed="rId9"/>
+                    <a:blip r:embed="rId7"/>
                     <a:stretch>
                       <a:fillRect/>
                     </a:stretch>
@@ -426,7 +358,7 @@
                     <pic:cNvPicPr/>
                   </pic:nvPicPr>
                   <pic:blipFill>
-                    <a:blip r:embed="rId10"/>
+                    <a:blip r:embed="rId8"/>
                     <a:stretch>
                       <a:fillRect/>
                     </a:stretch>
@@ -468,7 +400,7 @@
                     <pic:cNvPicPr/>
                   </pic:nvPicPr>
                   <pic:blipFill>
-                    <a:blip r:embed="rId11"/>
+                    <a:blip r:embed="rId9"/>
                     <a:stretch>
                       <a:fillRect/>
                     </a:stretch>
@@ -536,7 +468,7 @@
                     <pic:cNvPicPr/>
                   </pic:nvPicPr>
                   <pic:blipFill>
-                    <a:blip r:embed="rId12"/>
+                    <a:blip r:embed="rId10"/>
                     <a:stretch>
                       <a:fillRect/>
                     </a:stretch>
@@ -591,7 +523,7 @@
                     <pic:cNvPicPr/>
                   </pic:nvPicPr>
                   <pic:blipFill>
-                    <a:blip r:embed="rId13"/>
+                    <a:blip r:embed="rId11"/>
                     <a:stretch>
                       <a:fillRect/>
                     </a:stretch>
@@ -629,6 +561,52 @@
       </w:r>
     </w:p>
     <w:p>
+      <w:r>
+        <w:lastRenderedPageBreak/>
+        <w:t xml:space="preserve">Explanatory analisis : 1. </w:t>
+      </w:r>
+      <w:r>
+        <w:t>Untuk siapa analisis ini ditujukan?</w:t>
+      </w:r>
+    </w:p>
+    <w:p/>
+    <w:p>
+      <w:r>
+        <w:t>Explanatory analysis :</w:t>
+      </w:r>
+      <w:r>
+        <w:t xml:space="preserve"> 2. </w:t>
+      </w:r>
+      <w:r>
+        <w:t>Temuan menarik apa yang bisa disampaikan ?</w:t>
+      </w:r>
+    </w:p>
+    <w:p>
+      <w:r>
+        <w:t>Intro</w:t>
+      </w:r>
+    </w:p>
+    <w:p>
+      <w:r>
+        <w:t>Penduduk di dunia terus mengalami pertumbuhan secara linear sejak tahun 1960 sampai tahun 2020. Pada tahun 2020, total penduduk di dunia mencapai 7,7 milyar. Namun, dilansir dari dw.com, bahwa laporan terbaru PBB menunjuk pada pertumbuhan penduduk sebagai salah satu sumber utama peningkatan emisi gas rumah kaca</w:t>
+      </w:r>
+      <w:hyperlink r:id="rId12" w:history="1"/>
+      <w:r>
+        <w:t xml:space="preserve"> dan perusakan ekologi</w:t>
+      </w:r>
+      <w:hyperlink r:id="rId13" w:history="1"/>
+      <w:r>
+        <w:t>.</w:t>
+      </w:r>
+    </w:p>
+    <w:p/>
+    <w:p/>
+    <w:p>
+      <w:r>
+        <w:br w:type="page"/>
+      </w:r>
+    </w:p>
+    <w:p>
       <w:pPr>
         <w:ind w:left="360"/>
       </w:pPr>
@@ -858,11 +836,287 @@
       </w:pPr>
     </w:lvl>
   </w:abstractNum>
+  <w:abstractNum w:abstractNumId="2">
+    <w:nsid w:val="3D9A7E4E"/>
+    <w:multiLevelType w:val="hybridMultilevel"/>
+    <w:tmpl w:val="1C682AE2"/>
+    <w:lvl w:ilvl="0" w:tplc="0409000F">
+      <w:start w:val="1"/>
+      <w:numFmt w:val="decimal"/>
+      <w:lvlText w:val="%1."/>
+      <w:lvlJc w:val="left"/>
+      <w:pPr>
+        <w:ind w:left="1080" w:hanging="360"/>
+      </w:pPr>
+      <w:rPr>
+        <w:rFonts w:hint="default"/>
+      </w:rPr>
+    </w:lvl>
+    <w:lvl w:ilvl="1" w:tplc="04090019" w:tentative="1">
+      <w:start w:val="1"/>
+      <w:numFmt w:val="lowerLetter"/>
+      <w:lvlText w:val="%2."/>
+      <w:lvlJc w:val="left"/>
+      <w:pPr>
+        <w:ind w:left="1800" w:hanging="360"/>
+      </w:pPr>
+    </w:lvl>
+    <w:lvl w:ilvl="2" w:tplc="0409001B" w:tentative="1">
+      <w:start w:val="1"/>
+      <w:numFmt w:val="lowerRoman"/>
+      <w:lvlText w:val="%3."/>
+      <w:lvlJc w:val="right"/>
+      <w:pPr>
+        <w:ind w:left="2520" w:hanging="180"/>
+      </w:pPr>
+    </w:lvl>
+    <w:lvl w:ilvl="3" w:tplc="0409000F" w:tentative="1">
+      <w:start w:val="1"/>
+      <w:numFmt w:val="decimal"/>
+      <w:lvlText w:val="%4."/>
+      <w:lvlJc w:val="left"/>
+      <w:pPr>
+        <w:ind w:left="3240" w:hanging="360"/>
+      </w:pPr>
+    </w:lvl>
+    <w:lvl w:ilvl="4" w:tplc="04090019" w:tentative="1">
+      <w:start w:val="1"/>
+      <w:numFmt w:val="lowerLetter"/>
+      <w:lvlText w:val="%5."/>
+      <w:lvlJc w:val="left"/>
+      <w:pPr>
+        <w:ind w:left="3960" w:hanging="360"/>
+      </w:pPr>
+    </w:lvl>
+    <w:lvl w:ilvl="5" w:tplc="0409001B" w:tentative="1">
+      <w:start w:val="1"/>
+      <w:numFmt w:val="lowerRoman"/>
+      <w:lvlText w:val="%6."/>
+      <w:lvlJc w:val="right"/>
+      <w:pPr>
+        <w:ind w:left="4680" w:hanging="180"/>
+      </w:pPr>
+    </w:lvl>
+    <w:lvl w:ilvl="6" w:tplc="0409000F" w:tentative="1">
+      <w:start w:val="1"/>
+      <w:numFmt w:val="decimal"/>
+      <w:lvlText w:val="%7."/>
+      <w:lvlJc w:val="left"/>
+      <w:pPr>
+        <w:ind w:left="5400" w:hanging="360"/>
+      </w:pPr>
+    </w:lvl>
+    <w:lvl w:ilvl="7" w:tplc="04090019" w:tentative="1">
+      <w:start w:val="1"/>
+      <w:numFmt w:val="lowerLetter"/>
+      <w:lvlText w:val="%8."/>
+      <w:lvlJc w:val="left"/>
+      <w:pPr>
+        <w:ind w:left="6120" w:hanging="360"/>
+      </w:pPr>
+    </w:lvl>
+    <w:lvl w:ilvl="8" w:tplc="0409001B" w:tentative="1">
+      <w:start w:val="1"/>
+      <w:numFmt w:val="lowerRoman"/>
+      <w:lvlText w:val="%9."/>
+      <w:lvlJc w:val="right"/>
+      <w:pPr>
+        <w:ind w:left="6840" w:hanging="180"/>
+      </w:pPr>
+    </w:lvl>
+  </w:abstractNum>
+  <w:abstractNum w:abstractNumId="3">
+    <w:nsid w:val="565A11BD"/>
+    <w:multiLevelType w:val="hybridMultilevel"/>
+    <w:tmpl w:val="1C682AE2"/>
+    <w:lvl w:ilvl="0" w:tplc="0409000F">
+      <w:start w:val="1"/>
+      <w:numFmt w:val="decimal"/>
+      <w:lvlText w:val="%1."/>
+      <w:lvlJc w:val="left"/>
+      <w:pPr>
+        <w:ind w:left="1080" w:hanging="360"/>
+      </w:pPr>
+      <w:rPr>
+        <w:rFonts w:hint="default"/>
+      </w:rPr>
+    </w:lvl>
+    <w:lvl w:ilvl="1" w:tplc="04090019" w:tentative="1">
+      <w:start w:val="1"/>
+      <w:numFmt w:val="lowerLetter"/>
+      <w:lvlText w:val="%2."/>
+      <w:lvlJc w:val="left"/>
+      <w:pPr>
+        <w:ind w:left="1800" w:hanging="360"/>
+      </w:pPr>
+    </w:lvl>
+    <w:lvl w:ilvl="2" w:tplc="0409001B" w:tentative="1">
+      <w:start w:val="1"/>
+      <w:numFmt w:val="lowerRoman"/>
+      <w:lvlText w:val="%3."/>
+      <w:lvlJc w:val="right"/>
+      <w:pPr>
+        <w:ind w:left="2520" w:hanging="180"/>
+      </w:pPr>
+    </w:lvl>
+    <w:lvl w:ilvl="3" w:tplc="0409000F" w:tentative="1">
+      <w:start w:val="1"/>
+      <w:numFmt w:val="decimal"/>
+      <w:lvlText w:val="%4."/>
+      <w:lvlJc w:val="left"/>
+      <w:pPr>
+        <w:ind w:left="3240" w:hanging="360"/>
+      </w:pPr>
+    </w:lvl>
+    <w:lvl w:ilvl="4" w:tplc="04090019" w:tentative="1">
+      <w:start w:val="1"/>
+      <w:numFmt w:val="lowerLetter"/>
+      <w:lvlText w:val="%5."/>
+      <w:lvlJc w:val="left"/>
+      <w:pPr>
+        <w:ind w:left="3960" w:hanging="360"/>
+      </w:pPr>
+    </w:lvl>
+    <w:lvl w:ilvl="5" w:tplc="0409001B" w:tentative="1">
+      <w:start w:val="1"/>
+      <w:numFmt w:val="lowerRoman"/>
+      <w:lvlText w:val="%6."/>
+      <w:lvlJc w:val="right"/>
+      <w:pPr>
+        <w:ind w:left="4680" w:hanging="180"/>
+      </w:pPr>
+    </w:lvl>
+    <w:lvl w:ilvl="6" w:tplc="0409000F" w:tentative="1">
+      <w:start w:val="1"/>
+      <w:numFmt w:val="decimal"/>
+      <w:lvlText w:val="%7."/>
+      <w:lvlJc w:val="left"/>
+      <w:pPr>
+        <w:ind w:left="5400" w:hanging="360"/>
+      </w:pPr>
+    </w:lvl>
+    <w:lvl w:ilvl="7" w:tplc="04090019" w:tentative="1">
+      <w:start w:val="1"/>
+      <w:numFmt w:val="lowerLetter"/>
+      <w:lvlText w:val="%8."/>
+      <w:lvlJc w:val="left"/>
+      <w:pPr>
+        <w:ind w:left="6120" w:hanging="360"/>
+      </w:pPr>
+    </w:lvl>
+    <w:lvl w:ilvl="8" w:tplc="0409001B" w:tentative="1">
+      <w:start w:val="1"/>
+      <w:numFmt w:val="lowerRoman"/>
+      <w:lvlText w:val="%9."/>
+      <w:lvlJc w:val="right"/>
+      <w:pPr>
+        <w:ind w:left="6840" w:hanging="180"/>
+      </w:pPr>
+    </w:lvl>
+  </w:abstractNum>
+  <w:abstractNum w:abstractNumId="4">
+    <w:nsid w:val="78290A25"/>
+    <w:multiLevelType w:val="hybridMultilevel"/>
+    <w:tmpl w:val="1C682AE2"/>
+    <w:lvl w:ilvl="0" w:tplc="0409000F">
+      <w:start w:val="1"/>
+      <w:numFmt w:val="decimal"/>
+      <w:lvlText w:val="%1."/>
+      <w:lvlJc w:val="left"/>
+      <w:pPr>
+        <w:ind w:left="1080" w:hanging="360"/>
+      </w:pPr>
+      <w:rPr>
+        <w:rFonts w:hint="default"/>
+      </w:rPr>
+    </w:lvl>
+    <w:lvl w:ilvl="1" w:tplc="04090019" w:tentative="1">
+      <w:start w:val="1"/>
+      <w:numFmt w:val="lowerLetter"/>
+      <w:lvlText w:val="%2."/>
+      <w:lvlJc w:val="left"/>
+      <w:pPr>
+        <w:ind w:left="1800" w:hanging="360"/>
+      </w:pPr>
+    </w:lvl>
+    <w:lvl w:ilvl="2" w:tplc="0409001B" w:tentative="1">
+      <w:start w:val="1"/>
+      <w:numFmt w:val="lowerRoman"/>
+      <w:lvlText w:val="%3."/>
+      <w:lvlJc w:val="right"/>
+      <w:pPr>
+        <w:ind w:left="2520" w:hanging="180"/>
+      </w:pPr>
+    </w:lvl>
+    <w:lvl w:ilvl="3" w:tplc="0409000F" w:tentative="1">
+      <w:start w:val="1"/>
+      <w:numFmt w:val="decimal"/>
+      <w:lvlText w:val="%4."/>
+      <w:lvlJc w:val="left"/>
+      <w:pPr>
+        <w:ind w:left="3240" w:hanging="360"/>
+      </w:pPr>
+    </w:lvl>
+    <w:lvl w:ilvl="4" w:tplc="04090019" w:tentative="1">
+      <w:start w:val="1"/>
+      <w:numFmt w:val="lowerLetter"/>
+      <w:lvlText w:val="%5."/>
+      <w:lvlJc w:val="left"/>
+      <w:pPr>
+        <w:ind w:left="3960" w:hanging="360"/>
+      </w:pPr>
+    </w:lvl>
+    <w:lvl w:ilvl="5" w:tplc="0409001B" w:tentative="1">
+      <w:start w:val="1"/>
+      <w:numFmt w:val="lowerRoman"/>
+      <w:lvlText w:val="%6."/>
+      <w:lvlJc w:val="right"/>
+      <w:pPr>
+        <w:ind w:left="4680" w:hanging="180"/>
+      </w:pPr>
+    </w:lvl>
+    <w:lvl w:ilvl="6" w:tplc="0409000F" w:tentative="1">
+      <w:start w:val="1"/>
+      <w:numFmt w:val="decimal"/>
+      <w:lvlText w:val="%7."/>
+      <w:lvlJc w:val="left"/>
+      <w:pPr>
+        <w:ind w:left="5400" w:hanging="360"/>
+      </w:pPr>
+    </w:lvl>
+    <w:lvl w:ilvl="7" w:tplc="04090019" w:tentative="1">
+      <w:start w:val="1"/>
+      <w:numFmt w:val="lowerLetter"/>
+      <w:lvlText w:val="%8."/>
+      <w:lvlJc w:val="left"/>
+      <w:pPr>
+        <w:ind w:left="6120" w:hanging="360"/>
+      </w:pPr>
+    </w:lvl>
+    <w:lvl w:ilvl="8" w:tplc="0409001B" w:tentative="1">
+      <w:start w:val="1"/>
+      <w:numFmt w:val="lowerRoman"/>
+      <w:lvlText w:val="%9."/>
+      <w:lvlJc w:val="right"/>
+      <w:pPr>
+        <w:ind w:left="6840" w:hanging="180"/>
+      </w:pPr>
+    </w:lvl>
+  </w:abstractNum>
   <w:num w:numId="1">
     <w:abstractNumId w:val="1"/>
   </w:num>
   <w:num w:numId="2">
     <w:abstractNumId w:val="0"/>
+  </w:num>
+  <w:num w:numId="3">
+    <w:abstractNumId w:val="4"/>
+  </w:num>
+  <w:num w:numId="4">
+    <w:abstractNumId w:val="3"/>
+  </w:num>
+  <w:num w:numId="5">
+    <w:abstractNumId w:val="2"/>
   </w:num>
 </w:numbering>
 </file>

</xml_diff>